<commit_message>
update docx and README
</commit_message>
<xml_diff>
--- a/Introduction to Java 1.docx
+++ b/Introduction to Java 1.docx
@@ -202,12 +202,12 @@
           <wp:inline distB="114300" distT="114300" distL="114300" distR="114300">
             <wp:extent cx="5943600" cy="2044700"/>
             <wp:effectExtent b="0" l="0" r="0" t="0"/>
-            <wp:docPr id="6" name="image8.png"/>
+            <wp:docPr id="7" name="image2.png"/>
             <a:graphic>
               <a:graphicData uri="http://schemas.openxmlformats.org/drawingml/2006/picture">
                 <pic:pic>
                   <pic:nvPicPr>
-                    <pic:cNvPr id="0" name="image8.png"/>
+                    <pic:cNvPr id="0" name="image2.png"/>
                     <pic:cNvPicPr preferRelativeResize="0"/>
                   </pic:nvPicPr>
                   <pic:blipFill>
@@ -324,12 +324,12 @@
           <wp:inline distB="114300" distT="114300" distL="114300" distR="114300">
             <wp:extent cx="5943600" cy="1549400"/>
             <wp:effectExtent b="0" l="0" r="0" t="0"/>
-            <wp:docPr id="9" name="image5.png"/>
+            <wp:docPr id="10" name="image10.png"/>
             <a:graphic>
               <a:graphicData uri="http://schemas.openxmlformats.org/drawingml/2006/picture">
                 <pic:pic>
                   <pic:nvPicPr>
-                    <pic:cNvPr id="0" name="image5.png"/>
+                    <pic:cNvPr id="0" name="image10.png"/>
                     <pic:cNvPicPr preferRelativeResize="0"/>
                   </pic:nvPicPr>
                   <pic:blipFill>
@@ -443,12 +443,12 @@
           <wp:inline distB="114300" distT="114300" distL="114300" distR="114300">
             <wp:extent cx="5434013" cy="1289123"/>
             <wp:effectExtent b="0" l="0" r="0" t="0"/>
-            <wp:docPr id="10" name="image3.png"/>
+            <wp:docPr id="11" name="image4.png"/>
             <a:graphic>
               <a:graphicData uri="http://schemas.openxmlformats.org/drawingml/2006/picture">
                 <pic:pic>
                   <pic:nvPicPr>
-                    <pic:cNvPr id="0" name="image3.png"/>
+                    <pic:cNvPr id="0" name="image4.png"/>
                     <pic:cNvPicPr preferRelativeResize="0"/>
                   </pic:nvPicPr>
                   <pic:blipFill>
@@ -565,12 +565,12 @@
           <wp:inline distB="114300" distT="114300" distL="114300" distR="114300">
             <wp:extent cx="4876800" cy="1304925"/>
             <wp:effectExtent b="0" l="0" r="0" t="0"/>
-            <wp:docPr id="5" name="image2.png"/>
+            <wp:docPr id="5" name="image3.png"/>
             <a:graphic>
               <a:graphicData uri="http://schemas.openxmlformats.org/drawingml/2006/picture">
                 <pic:pic>
                   <pic:nvPicPr>
-                    <pic:cNvPr id="0" name="image2.png"/>
+                    <pic:cNvPr id="0" name="image3.png"/>
                     <pic:cNvPicPr preferRelativeResize="0"/>
                   </pic:nvPicPr>
                   <pic:blipFill>
@@ -687,12 +687,12 @@
           <wp:inline distB="114300" distT="114300" distL="114300" distR="114300">
             <wp:extent cx="5819775" cy="3705225"/>
             <wp:effectExtent b="0" l="0" r="0" t="0"/>
-            <wp:docPr id="1" name="image7.png"/>
+            <wp:docPr id="1" name="image9.png"/>
             <a:graphic>
               <a:graphicData uri="http://schemas.openxmlformats.org/drawingml/2006/picture">
                 <pic:pic>
                   <pic:nvPicPr>
-                    <pic:cNvPr id="0" name="image7.png"/>
+                    <pic:cNvPr id="0" name="image9.png"/>
                     <pic:cNvPicPr preferRelativeResize="0"/>
                   </pic:nvPicPr>
                   <pic:blipFill>
@@ -794,12 +794,12 @@
           <wp:inline distB="114300" distT="114300" distL="114300" distR="114300">
             <wp:extent cx="5943600" cy="3314700"/>
             <wp:effectExtent b="0" l="0" r="0" t="0"/>
-            <wp:docPr id="4" name="image6.png"/>
+            <wp:docPr id="4" name="image7.png"/>
             <a:graphic>
               <a:graphicData uri="http://schemas.openxmlformats.org/drawingml/2006/picture">
                 <pic:pic>
                   <pic:nvPicPr>
-                    <pic:cNvPr id="0" name="image6.png"/>
+                    <pic:cNvPr id="0" name="image7.png"/>
                     <pic:cNvPicPr preferRelativeResize="0"/>
                   </pic:nvPicPr>
                   <pic:blipFill>
@@ -901,12 +901,12 @@
           <wp:inline distB="114300" distT="114300" distL="114300" distR="114300">
             <wp:extent cx="5181600" cy="1962150"/>
             <wp:effectExtent b="0" l="0" r="0" t="0"/>
-            <wp:docPr id="3" name="image4.png"/>
+            <wp:docPr id="3" name="image8.png"/>
             <a:graphic>
               <a:graphicData uri="http://schemas.openxmlformats.org/drawingml/2006/picture">
                 <pic:pic>
                   <pic:nvPicPr>
-                    <pic:cNvPr id="0" name="image4.png"/>
+                    <pic:cNvPr id="0" name="image8.png"/>
                     <pic:cNvPicPr preferRelativeResize="0"/>
                   </pic:nvPicPr>
                   <pic:blipFill>
@@ -1008,12 +1008,12 @@
           <wp:inline distB="114300" distT="114300" distL="114300" distR="114300">
             <wp:extent cx="5943600" cy="1384300"/>
             <wp:effectExtent b="0" l="0" r="0" t="0"/>
-            <wp:docPr id="8" name="image10.png"/>
+            <wp:docPr id="9" name="image11.png"/>
             <a:graphic>
               <a:graphicData uri="http://schemas.openxmlformats.org/drawingml/2006/picture">
                 <pic:pic>
                   <pic:nvPicPr>
-                    <pic:cNvPr id="0" name="image10.png"/>
+                    <pic:cNvPr id="0" name="image11.png"/>
                     <pic:cNvPicPr preferRelativeResize="0"/>
                   </pic:nvPicPr>
                   <pic:blipFill>
@@ -1115,12 +1115,12 @@
           <wp:inline distB="114300" distT="114300" distL="114300" distR="114300">
             <wp:extent cx="6193702" cy="2005013"/>
             <wp:effectExtent b="0" l="0" r="0" t="0"/>
-            <wp:docPr id="7" name="image9.png"/>
+            <wp:docPr id="8" name="image6.png"/>
             <a:graphic>
               <a:graphicData uri="http://schemas.openxmlformats.org/drawingml/2006/picture">
                 <pic:pic>
                   <pic:nvPicPr>
-                    <pic:cNvPr id="0" name="image9.png"/>
+                    <pic:cNvPr id="0" name="image6.png"/>
                     <pic:cNvPicPr preferRelativeResize="0"/>
                   </pic:nvPicPr>
                   <pic:blipFill>
@@ -1344,12 +1344,12 @@
           <wp:inline distB="114300" distT="114300" distL="114300" distR="114300">
             <wp:extent cx="5772150" cy="1619250"/>
             <wp:effectExtent b="0" l="0" r="0" t="0"/>
-            <wp:docPr id="2" name="image1.png"/>
+            <wp:docPr id="2" name="image5.png"/>
             <a:graphic>
               <a:graphicData uri="http://schemas.openxmlformats.org/drawingml/2006/picture">
                 <pic:pic>
                   <pic:nvPicPr>
-                    <pic:cNvPr id="0" name="image1.png"/>
+                    <pic:cNvPr id="0" name="image5.png"/>
                     <pic:cNvPicPr preferRelativeResize="0"/>
                   </pic:nvPicPr>
                   <pic:blipFill>
@@ -1381,7 +1381,83 @@
     </w:p>
     <w:p>
       <w:pPr>
-        <w:ind w:left="0" w:firstLine="720"/>
+        <w:numPr>
+          <w:ilvl w:val="0"/>
+          <w:numId w:val="1"/>
+        </w:numPr>
+        <w:ind w:left="720" w:hanging="360"/>
+        <w:jc w:val="left"/>
+        <w:rPr>
+          <w:sz w:val="24"/>
+          <w:szCs w:val="24"/>
+          <w:u w:val="none"/>
+        </w:rPr>
+      </w:pPr>
+      <w:r>
+        <w:rPr>
+          <w:sz w:val="24"/>
+          <w:szCs w:val="24"/>
+          <w:rtl w:val="0"/>
+        </w:rPr>
+        <w:t xml:space="preserve"> Create 3 sub class of bank SBI,BOI,ICICI all 4 should have method called getDetails which provide there specific details like rateofinterest etc,print details of every banks.</w:t>
+      </w:r>
+    </w:p>
+    <w:p>
+      <w:pPr>
+        <w:ind w:left="0" w:firstLine="0"/>
+        <w:jc w:val="left"/>
+        <w:rPr>
+          <w:sz w:val="24"/>
+          <w:szCs w:val="24"/>
+        </w:rPr>
+      </w:pPr>
+      <w:r>
+        <w:rPr>
+          <w:sz w:val="24"/>
+          <w:szCs w:val="24"/>
+        </w:rPr>
+        <w:drawing>
+          <wp:inline distB="114300" distT="114300" distL="114300" distR="114300">
+            <wp:extent cx="5943600" cy="2019300"/>
+            <wp:effectExtent b="0" l="0" r="0" t="0"/>
+            <wp:docPr id="6" name="image1.png"/>
+            <a:graphic>
+              <a:graphicData uri="http://schemas.openxmlformats.org/drawingml/2006/picture">
+                <pic:pic>
+                  <pic:nvPicPr>
+                    <pic:cNvPr id="0" name="image1.png"/>
+                    <pic:cNvPicPr preferRelativeResize="0"/>
+                  </pic:nvPicPr>
+                  <pic:blipFill>
+                    <a:blip r:embed="rId17"/>
+                    <a:srcRect b="0" l="0" r="0" t="0"/>
+                    <a:stretch>
+                      <a:fillRect/>
+                    </a:stretch>
+                  </pic:blipFill>
+                  <pic:spPr>
+                    <a:xfrm>
+                      <a:off x="0" y="0"/>
+                      <a:ext cx="5943600" cy="2019300"/>
+                    </a:xfrm>
+                    <a:prstGeom prst="rect"/>
+                    <a:ln/>
+                  </pic:spPr>
+                </pic:pic>
+              </a:graphicData>
+            </a:graphic>
+          </wp:inline>
+        </w:drawing>
+      </w:r>
+      <w:r>
+        <w:rPr>
+          <w:rtl w:val="0"/>
+        </w:rPr>
+      </w:r>
+    </w:p>
+    <w:p>
+      <w:pPr>
+        <w:ind w:left="0" w:firstLine="0"/>
         <w:jc w:val="left"/>
         <w:rPr>
           <w:sz w:val="24"/>

</xml_diff>